<commit_message>
Added conclusion to chapter 3. Integrated chapter 5 to full
</commit_message>
<xml_diff>
--- a/Diploma - Chapter5.docx
+++ b/Diploma - Chapter5.docx
@@ -549,8 +549,6 @@
         </w:rPr>
         <w:t>Львів 2014</w:t>
       </w:r>
-      <w:bookmarkStart w:id="0" w:name="_GoBack"/>
-      <w:bookmarkEnd w:id="0"/>
     </w:p>
     <w:p>
       <w:pPr>
@@ -584,7 +582,17 @@
           <w:szCs w:val="28"/>
           <w:lang w:val="uk-UA"/>
         </w:rPr>
-        <w:t>Економічна частина</w:t>
+        <w:t>Економічн</w:t>
+      </w:r>
+      <w:r>
+        <w:rPr>
+          <w:rFonts w:ascii="Times New Roman" w:hAnsi="Times New Roman" w:cs="Times New Roman"/>
+          <w:b/>
+          <w:sz w:val="28"/>
+          <w:szCs w:val="28"/>
+          <w:lang w:val="uk-UA"/>
+        </w:rPr>
+        <w:t>ий розділ</w:t>
       </w:r>
     </w:p>
     <w:p>
@@ -663,8 +671,8 @@
           <w:szCs w:val="28"/>
         </w:rPr>
       </w:pPr>
-      <w:bookmarkStart w:id="1" w:name="_Toc415216767"/>
-      <w:bookmarkStart w:id="2" w:name="_Toc499947676"/>
+      <w:bookmarkStart w:id="0" w:name="_Toc415216767"/>
+      <w:bookmarkStart w:id="1" w:name="_Toc499947676"/>
       <w:r>
         <w:rPr>
           <w:rFonts w:ascii="Times New Roman" w:hAnsi="Times New Roman"/>
@@ -674,8 +682,8 @@
         </w:rPr>
         <w:t>Розрахунок</w:t>
       </w:r>
+      <w:bookmarkEnd w:id="0"/>
       <w:bookmarkEnd w:id="1"/>
-      <w:bookmarkEnd w:id="2"/>
       <w:r>
         <w:rPr>
           <w:rFonts w:ascii="Times New Roman" w:hAnsi="Times New Roman"/>
@@ -700,7 +708,7 @@
           <w:sz w:val="28"/>
           <w:szCs w:val="28"/>
         </w:rPr>
-        <w:t xml:space="preserve">До цієї статті належать витрати на основну та додаткову заробітну плату науковому керівнику, студенту, консультанту з питань економіки,  консультанту з питань охорони праці, обчислені за посадовими окладами та відрядними розцінками для робітників, включаючи преміальні виплати. Вихідні дані наводяться у таблиці </w:t>
+        <w:t xml:space="preserve">До цієї статті належать витрати на основну та додаткову заробітну плату науковому керівнику, студенту, консультанту з питань економіки,   обчислені за посадовими окладами та відрядними розцінками для робітників, включаючи преміальні виплати. Вихідні дані наводяться у таблиці </w:t>
       </w:r>
       <w:r>
         <w:rPr>
@@ -1503,10 +1511,10 @@
             <v:path o:extrusionok="f" gradientshapeok="t" o:connecttype="rect"/>
             <o:lock v:ext="edit" aspectratio="t"/>
           </v:shapetype>
-          <v:shape id="_x0000_i1025" type="#_x0000_t75" style="width:113.15pt;height:41.15pt" o:ole="">
+          <v:shape id="_x0000_i1025" type="#_x0000_t75" style="width:113.3pt;height:41.3pt" o:ole="">
             <v:imagedata r:id="rId7" o:title=""/>
           </v:shape>
-          <o:OLEObject Type="Embed" ProgID="Equation.3" ShapeID="_x0000_i1025" DrawAspect="Content" ObjectID="_1478585886" r:id="rId8"/>
+          <o:OLEObject Type="Embed" ProgID="Equation.3" ShapeID="_x0000_i1025" DrawAspect="Content" ObjectID="_1478883544" r:id="rId8"/>
         </w:object>
       </w:r>
       <w:r>
@@ -1528,16 +1536,37 @@
           <w:rFonts w:ascii="Times New Roman" w:hAnsi="Times New Roman" w:cs="Times New Roman"/>
           <w:sz w:val="28"/>
           <w:szCs w:val="28"/>
-        </w:rPr>
-      </w:pPr>
+          <w:lang w:val="uk-UA"/>
+        </w:rPr>
+      </w:pPr>
+      <w:r>
+        <w:rPr>
+          <w:rFonts w:ascii="Times New Roman" w:hAnsi="Times New Roman" w:cs="Times New Roman"/>
+          <w:sz w:val="28"/>
+          <w:szCs w:val="28"/>
+          <w:lang w:val="uk-UA"/>
+        </w:rPr>
+        <w:t xml:space="preserve">де </w:t>
+      </w:r>
       <w:proofErr w:type="spellStart"/>
       <w:r>
         <w:rPr>
           <w:rFonts w:ascii="Times New Roman" w:hAnsi="Times New Roman" w:cs="Times New Roman"/>
-          <w:sz w:val="28"/>
-          <w:szCs w:val="28"/>
-        </w:rPr>
-        <w:t>де</w:t>
+          <w:i/>
+          <w:sz w:val="28"/>
+          <w:szCs w:val="28"/>
+        </w:rPr>
+        <w:t>n</w:t>
+      </w:r>
+      <w:r>
+        <w:rPr>
+          <w:rFonts w:ascii="Times New Roman" w:hAnsi="Times New Roman" w:cs="Times New Roman"/>
+          <w:i/>
+          <w:sz w:val="28"/>
+          <w:szCs w:val="28"/>
+          <w:vertAlign w:val="subscript"/>
+        </w:rPr>
+        <w:t>ij</w:t>
       </w:r>
       <w:proofErr w:type="spellEnd"/>
       <w:r>
@@ -1545,18 +1574,175 @@
           <w:rFonts w:ascii="Times New Roman" w:hAnsi="Times New Roman" w:cs="Times New Roman"/>
           <w:sz w:val="28"/>
           <w:szCs w:val="28"/>
+          <w:lang w:val="uk-UA"/>
+        </w:rPr>
+        <w:t xml:space="preserve"> – чисельність розробників </w:t>
+      </w:r>
+      <w:r>
+        <w:rPr>
+          <w:rFonts w:ascii="Times New Roman" w:hAnsi="Times New Roman" w:cs="Times New Roman"/>
+          <w:i/>
+          <w:sz w:val="28"/>
+          <w:szCs w:val="28"/>
+          <w:lang w:val="uk-UA"/>
+        </w:rPr>
+        <w:t>і-</w:t>
+      </w:r>
+      <w:r>
+        <w:rPr>
+          <w:rFonts w:ascii="Times New Roman" w:hAnsi="Times New Roman" w:cs="Times New Roman"/>
+          <w:sz w:val="28"/>
+          <w:szCs w:val="28"/>
+          <w:lang w:val="uk-UA"/>
+        </w:rPr>
+        <w:t xml:space="preserve">ої спеціальності </w:t>
+      </w:r>
+      <w:r>
+        <w:rPr>
+          <w:rFonts w:ascii="Times New Roman" w:hAnsi="Times New Roman" w:cs="Times New Roman"/>
+          <w:i/>
+          <w:sz w:val="28"/>
+          <w:szCs w:val="28"/>
+        </w:rPr>
+        <w:t>j</w:t>
+      </w:r>
+      <w:r>
+        <w:rPr>
+          <w:rFonts w:ascii="Times New Roman" w:hAnsi="Times New Roman" w:cs="Times New Roman"/>
+          <w:sz w:val="28"/>
+          <w:szCs w:val="28"/>
+          <w:lang w:val="uk-UA"/>
+        </w:rPr>
+        <w:t xml:space="preserve">-го тарифного розряду, які приймають участь в проектуванні, чол.; </w:t>
+      </w:r>
+      <w:proofErr w:type="spellStart"/>
+      <w:proofErr w:type="gramStart"/>
+      <w:r>
+        <w:rPr>
+          <w:rFonts w:ascii="Times New Roman" w:hAnsi="Times New Roman" w:cs="Times New Roman"/>
+          <w:i/>
+          <w:sz w:val="28"/>
+          <w:szCs w:val="28"/>
+        </w:rPr>
+        <w:t>t</w:t>
+      </w:r>
+      <w:r>
+        <w:rPr>
+          <w:rFonts w:ascii="Times New Roman" w:hAnsi="Times New Roman" w:cs="Times New Roman"/>
+          <w:i/>
+          <w:sz w:val="28"/>
+          <w:szCs w:val="28"/>
+          <w:vertAlign w:val="subscript"/>
+        </w:rPr>
+        <w:t>ij</w:t>
+      </w:r>
+      <w:proofErr w:type="spellEnd"/>
+      <w:proofErr w:type="gramEnd"/>
+      <w:r>
+        <w:rPr>
+          <w:rFonts w:ascii="Times New Roman" w:hAnsi="Times New Roman" w:cs="Times New Roman"/>
+          <w:sz w:val="28"/>
+          <w:szCs w:val="28"/>
+          <w:lang w:val="uk-UA"/>
+        </w:rPr>
+        <w:t xml:space="preserve"> – час, котрий затрачений на розробку проекту співробітника </w:t>
+      </w:r>
+      <w:r>
+        <w:rPr>
+          <w:rFonts w:ascii="Times New Roman" w:hAnsi="Times New Roman" w:cs="Times New Roman"/>
+          <w:i/>
+          <w:sz w:val="28"/>
+          <w:szCs w:val="28"/>
+          <w:lang w:val="uk-UA"/>
+        </w:rPr>
+        <w:t>і</w:t>
+      </w:r>
+      <w:r>
+        <w:rPr>
+          <w:rFonts w:ascii="Times New Roman" w:hAnsi="Times New Roman" w:cs="Times New Roman"/>
+          <w:sz w:val="28"/>
+          <w:szCs w:val="28"/>
+          <w:lang w:val="uk-UA"/>
+        </w:rPr>
+        <w:t xml:space="preserve">-ої спеціальності </w:t>
+      </w:r>
+      <w:r>
+        <w:rPr>
+          <w:rFonts w:ascii="Times New Roman" w:hAnsi="Times New Roman" w:cs="Times New Roman"/>
+          <w:i/>
+          <w:sz w:val="28"/>
+          <w:szCs w:val="28"/>
+        </w:rPr>
+        <w:t>j</w:t>
+      </w:r>
+      <w:r>
+        <w:rPr>
+          <w:rFonts w:ascii="Times New Roman" w:hAnsi="Times New Roman" w:cs="Times New Roman"/>
+          <w:sz w:val="28"/>
+          <w:szCs w:val="28"/>
+          <w:lang w:val="uk-UA"/>
+        </w:rPr>
+        <w:t xml:space="preserve">-го тарифного розряду, днів; </w:t>
+      </w:r>
+      <w:proofErr w:type="spellStart"/>
+      <w:r>
+        <w:rPr>
+          <w:rFonts w:ascii="Times New Roman" w:hAnsi="Times New Roman" w:cs="Times New Roman"/>
+          <w:i/>
+          <w:sz w:val="28"/>
+          <w:szCs w:val="28"/>
+        </w:rPr>
+        <w:t>C</w:t>
+      </w:r>
+      <w:r>
+        <w:rPr>
+          <w:rFonts w:ascii="Times New Roman" w:hAnsi="Times New Roman" w:cs="Times New Roman"/>
+          <w:i/>
+          <w:sz w:val="28"/>
+          <w:szCs w:val="28"/>
+          <w:vertAlign w:val="subscript"/>
+        </w:rPr>
+        <w:t>ij</w:t>
+      </w:r>
+      <w:proofErr w:type="spellEnd"/>
+      <w:r>
+        <w:rPr>
+          <w:rFonts w:ascii="Times New Roman" w:hAnsi="Times New Roman" w:cs="Times New Roman"/>
+          <w:i/>
+          <w:sz w:val="28"/>
+          <w:szCs w:val="28"/>
+          <w:vertAlign w:val="subscript"/>
+          <w:lang w:val="uk-UA"/>
         </w:rPr>
         <w:t xml:space="preserve"> </w:t>
       </w:r>
-      <w:proofErr w:type="spellStart"/>
+      <w:r>
+        <w:rPr>
+          <w:rFonts w:ascii="Times New Roman" w:hAnsi="Times New Roman" w:cs="Times New Roman"/>
+          <w:sz w:val="28"/>
+          <w:szCs w:val="28"/>
+          <w:lang w:val="uk-UA"/>
+        </w:rPr>
+        <w:t xml:space="preserve">– денна заробітна плата </w:t>
+      </w:r>
       <w:r>
         <w:rPr>
           <w:rFonts w:ascii="Times New Roman" w:hAnsi="Times New Roman" w:cs="Times New Roman"/>
           <w:i/>
           <w:sz w:val="28"/>
           <w:szCs w:val="28"/>
-        </w:rPr>
-        <w:t>n</w:t>
+          <w:lang w:val="uk-UA"/>
+        </w:rPr>
+        <w:t>і</w:t>
+      </w:r>
+      <w:r>
+        <w:rPr>
+          <w:rFonts w:ascii="Times New Roman" w:hAnsi="Times New Roman" w:cs="Times New Roman"/>
+          <w:sz w:val="28"/>
+          <w:szCs w:val="28"/>
+          <w:lang w:val="uk-UA"/>
+        </w:rPr>
+        <w:t xml:space="preserve">-ої спеціальності </w:t>
       </w:r>
       <w:r>
         <w:rPr>
@@ -1564,106 +1750,6 @@
           <w:i/>
           <w:sz w:val="28"/>
           <w:szCs w:val="28"/>
-          <w:vertAlign w:val="subscript"/>
-        </w:rPr>
-        <w:t>ij</w:t>
-      </w:r>
-      <w:proofErr w:type="spellEnd"/>
-      <w:r>
-        <w:rPr>
-          <w:rFonts w:ascii="Times New Roman" w:hAnsi="Times New Roman" w:cs="Times New Roman"/>
-          <w:sz w:val="28"/>
-          <w:szCs w:val="28"/>
-        </w:rPr>
-        <w:t xml:space="preserve"> – </w:t>
-      </w:r>
-      <w:proofErr w:type="spellStart"/>
-      <w:r>
-        <w:rPr>
-          <w:rFonts w:ascii="Times New Roman" w:hAnsi="Times New Roman" w:cs="Times New Roman"/>
-          <w:sz w:val="28"/>
-          <w:szCs w:val="28"/>
-        </w:rPr>
-        <w:t>чисельність</w:t>
-      </w:r>
-      <w:proofErr w:type="spellEnd"/>
-      <w:r>
-        <w:rPr>
-          <w:rFonts w:ascii="Times New Roman" w:hAnsi="Times New Roman" w:cs="Times New Roman"/>
-          <w:sz w:val="28"/>
-          <w:szCs w:val="28"/>
-        </w:rPr>
-        <w:t xml:space="preserve"> </w:t>
-      </w:r>
-      <w:proofErr w:type="spellStart"/>
-      <w:r>
-        <w:rPr>
-          <w:rFonts w:ascii="Times New Roman" w:hAnsi="Times New Roman" w:cs="Times New Roman"/>
-          <w:sz w:val="28"/>
-          <w:szCs w:val="28"/>
-        </w:rPr>
-        <w:t>розробників</w:t>
-      </w:r>
-      <w:proofErr w:type="spellEnd"/>
-      <w:r>
-        <w:rPr>
-          <w:rFonts w:ascii="Times New Roman" w:hAnsi="Times New Roman" w:cs="Times New Roman"/>
-          <w:sz w:val="28"/>
-          <w:szCs w:val="28"/>
-        </w:rPr>
-        <w:t xml:space="preserve"> </w:t>
-      </w:r>
-      <w:r>
-        <w:rPr>
-          <w:rFonts w:ascii="Times New Roman" w:hAnsi="Times New Roman" w:cs="Times New Roman"/>
-          <w:i/>
-          <w:sz w:val="28"/>
-          <w:szCs w:val="28"/>
-        </w:rPr>
-        <w:t>і-</w:t>
-      </w:r>
-      <w:proofErr w:type="spellStart"/>
-      <w:r>
-        <w:rPr>
-          <w:rFonts w:ascii="Times New Roman" w:hAnsi="Times New Roman" w:cs="Times New Roman"/>
-          <w:sz w:val="28"/>
-          <w:szCs w:val="28"/>
-        </w:rPr>
-        <w:t>ої</w:t>
-      </w:r>
-      <w:proofErr w:type="spellEnd"/>
-      <w:r>
-        <w:rPr>
-          <w:rFonts w:ascii="Times New Roman" w:hAnsi="Times New Roman" w:cs="Times New Roman"/>
-          <w:sz w:val="28"/>
-          <w:szCs w:val="28"/>
-        </w:rPr>
-        <w:t xml:space="preserve"> </w:t>
-      </w:r>
-      <w:proofErr w:type="spellStart"/>
-      <w:r>
-        <w:rPr>
-          <w:rFonts w:ascii="Times New Roman" w:hAnsi="Times New Roman" w:cs="Times New Roman"/>
-          <w:sz w:val="28"/>
-          <w:szCs w:val="28"/>
-        </w:rPr>
-        <w:t>спеціальності</w:t>
-      </w:r>
-      <w:proofErr w:type="spellEnd"/>
-      <w:r>
-        <w:rPr>
-          <w:rFonts w:ascii="Times New Roman" w:hAnsi="Times New Roman" w:cs="Times New Roman"/>
-          <w:sz w:val="28"/>
-          <w:szCs w:val="28"/>
-        </w:rPr>
-        <w:t xml:space="preserve"> </w:t>
-      </w:r>
-      <w:r>
-        <w:rPr>
-          <w:rFonts w:ascii="Times New Roman" w:hAnsi="Times New Roman" w:cs="Times New Roman"/>
-          <w:i/>
-          <w:sz w:val="28"/>
-          <w:szCs w:val="28"/>
         </w:rPr>
         <w:t>j</w:t>
       </w:r>
@@ -1672,756 +1758,9 @@
           <w:rFonts w:ascii="Times New Roman" w:hAnsi="Times New Roman" w:cs="Times New Roman"/>
           <w:sz w:val="28"/>
           <w:szCs w:val="28"/>
-        </w:rPr>
-        <w:t>-</w:t>
-      </w:r>
-      <w:proofErr w:type="spellStart"/>
-      <w:r>
-        <w:rPr>
-          <w:rFonts w:ascii="Times New Roman" w:hAnsi="Times New Roman" w:cs="Times New Roman"/>
-          <w:sz w:val="28"/>
-          <w:szCs w:val="28"/>
-        </w:rPr>
-        <w:t>го</w:t>
-      </w:r>
-      <w:proofErr w:type="spellEnd"/>
-      <w:r>
-        <w:rPr>
-          <w:rFonts w:ascii="Times New Roman" w:hAnsi="Times New Roman" w:cs="Times New Roman"/>
-          <w:sz w:val="28"/>
-          <w:szCs w:val="28"/>
-        </w:rPr>
-        <w:t xml:space="preserve"> </w:t>
-      </w:r>
-      <w:proofErr w:type="spellStart"/>
-      <w:r>
-        <w:rPr>
-          <w:rFonts w:ascii="Times New Roman" w:hAnsi="Times New Roman" w:cs="Times New Roman"/>
-          <w:sz w:val="28"/>
-          <w:szCs w:val="28"/>
-        </w:rPr>
-        <w:t>тарифного</w:t>
-      </w:r>
-      <w:proofErr w:type="spellEnd"/>
-      <w:r>
-        <w:rPr>
-          <w:rFonts w:ascii="Times New Roman" w:hAnsi="Times New Roman" w:cs="Times New Roman"/>
-          <w:sz w:val="28"/>
-          <w:szCs w:val="28"/>
-        </w:rPr>
-        <w:t xml:space="preserve"> </w:t>
-      </w:r>
-      <w:proofErr w:type="spellStart"/>
-      <w:r>
-        <w:rPr>
-          <w:rFonts w:ascii="Times New Roman" w:hAnsi="Times New Roman" w:cs="Times New Roman"/>
-          <w:sz w:val="28"/>
-          <w:szCs w:val="28"/>
-        </w:rPr>
-        <w:t>розряду</w:t>
-      </w:r>
-      <w:proofErr w:type="spellEnd"/>
-      <w:r>
-        <w:rPr>
-          <w:rFonts w:ascii="Times New Roman" w:hAnsi="Times New Roman" w:cs="Times New Roman"/>
-          <w:sz w:val="28"/>
-          <w:szCs w:val="28"/>
-        </w:rPr>
-        <w:t xml:space="preserve">, </w:t>
-      </w:r>
-      <w:proofErr w:type="spellStart"/>
-      <w:r>
-        <w:rPr>
-          <w:rFonts w:ascii="Times New Roman" w:hAnsi="Times New Roman" w:cs="Times New Roman"/>
-          <w:sz w:val="28"/>
-          <w:szCs w:val="28"/>
-        </w:rPr>
-        <w:t>які</w:t>
-      </w:r>
-      <w:proofErr w:type="spellEnd"/>
-      <w:r>
-        <w:rPr>
-          <w:rFonts w:ascii="Times New Roman" w:hAnsi="Times New Roman" w:cs="Times New Roman"/>
-          <w:sz w:val="28"/>
-          <w:szCs w:val="28"/>
-        </w:rPr>
-        <w:t xml:space="preserve"> </w:t>
-      </w:r>
-      <w:proofErr w:type="spellStart"/>
-      <w:r>
-        <w:rPr>
-          <w:rFonts w:ascii="Times New Roman" w:hAnsi="Times New Roman" w:cs="Times New Roman"/>
-          <w:sz w:val="28"/>
-          <w:szCs w:val="28"/>
-        </w:rPr>
-        <w:t>приймають</w:t>
-      </w:r>
-      <w:proofErr w:type="spellEnd"/>
-      <w:r>
-        <w:rPr>
-          <w:rFonts w:ascii="Times New Roman" w:hAnsi="Times New Roman" w:cs="Times New Roman"/>
-          <w:sz w:val="28"/>
-          <w:szCs w:val="28"/>
-        </w:rPr>
-        <w:t xml:space="preserve"> </w:t>
-      </w:r>
-      <w:proofErr w:type="spellStart"/>
-      <w:r>
-        <w:rPr>
-          <w:rFonts w:ascii="Times New Roman" w:hAnsi="Times New Roman" w:cs="Times New Roman"/>
-          <w:sz w:val="28"/>
-          <w:szCs w:val="28"/>
-        </w:rPr>
-        <w:t>участь</w:t>
-      </w:r>
-      <w:proofErr w:type="spellEnd"/>
-      <w:r>
-        <w:rPr>
-          <w:rFonts w:ascii="Times New Roman" w:hAnsi="Times New Roman" w:cs="Times New Roman"/>
-          <w:sz w:val="28"/>
-          <w:szCs w:val="28"/>
-        </w:rPr>
-        <w:t xml:space="preserve"> в </w:t>
-      </w:r>
-      <w:proofErr w:type="spellStart"/>
-      <w:r>
-        <w:rPr>
-          <w:rFonts w:ascii="Times New Roman" w:hAnsi="Times New Roman" w:cs="Times New Roman"/>
-          <w:sz w:val="28"/>
-          <w:szCs w:val="28"/>
-        </w:rPr>
-        <w:t>проектуванні</w:t>
-      </w:r>
-      <w:proofErr w:type="spellEnd"/>
-      <w:r>
-        <w:rPr>
-          <w:rFonts w:ascii="Times New Roman" w:hAnsi="Times New Roman" w:cs="Times New Roman"/>
-          <w:sz w:val="28"/>
-          <w:szCs w:val="28"/>
-        </w:rPr>
-        <w:t xml:space="preserve">, </w:t>
-      </w:r>
-      <w:proofErr w:type="spellStart"/>
-      <w:r>
-        <w:rPr>
-          <w:rFonts w:ascii="Times New Roman" w:hAnsi="Times New Roman" w:cs="Times New Roman"/>
-          <w:sz w:val="28"/>
-          <w:szCs w:val="28"/>
-        </w:rPr>
-        <w:t>чол</w:t>
-      </w:r>
-      <w:proofErr w:type="spellEnd"/>
-      <w:r>
-        <w:rPr>
-          <w:rFonts w:ascii="Times New Roman" w:hAnsi="Times New Roman" w:cs="Times New Roman"/>
-          <w:sz w:val="28"/>
-          <w:szCs w:val="28"/>
-        </w:rPr>
-        <w:t xml:space="preserve">.; </w:t>
-      </w:r>
-      <w:proofErr w:type="spellStart"/>
-      <w:r>
-        <w:rPr>
-          <w:rFonts w:ascii="Times New Roman" w:hAnsi="Times New Roman" w:cs="Times New Roman"/>
-          <w:i/>
-          <w:sz w:val="28"/>
-          <w:szCs w:val="28"/>
-        </w:rPr>
-        <w:t>t</w:t>
-      </w:r>
-      <w:r>
-        <w:rPr>
-          <w:rFonts w:ascii="Times New Roman" w:hAnsi="Times New Roman" w:cs="Times New Roman"/>
-          <w:i/>
-          <w:sz w:val="28"/>
-          <w:szCs w:val="28"/>
-          <w:vertAlign w:val="subscript"/>
-        </w:rPr>
-        <w:t>ij</w:t>
-      </w:r>
-      <w:proofErr w:type="spellEnd"/>
-      <w:r>
-        <w:rPr>
-          <w:rFonts w:ascii="Times New Roman" w:hAnsi="Times New Roman" w:cs="Times New Roman"/>
-          <w:sz w:val="28"/>
-          <w:szCs w:val="28"/>
-        </w:rPr>
-        <w:t xml:space="preserve"> – </w:t>
-      </w:r>
-      <w:proofErr w:type="spellStart"/>
-      <w:r>
-        <w:rPr>
-          <w:rFonts w:ascii="Times New Roman" w:hAnsi="Times New Roman" w:cs="Times New Roman"/>
-          <w:sz w:val="28"/>
-          <w:szCs w:val="28"/>
-        </w:rPr>
-        <w:t>час</w:t>
-      </w:r>
-      <w:proofErr w:type="spellEnd"/>
-      <w:r>
-        <w:rPr>
-          <w:rFonts w:ascii="Times New Roman" w:hAnsi="Times New Roman" w:cs="Times New Roman"/>
-          <w:sz w:val="28"/>
-          <w:szCs w:val="28"/>
-        </w:rPr>
-        <w:t xml:space="preserve">, </w:t>
-      </w:r>
-      <w:proofErr w:type="spellStart"/>
-      <w:r>
-        <w:rPr>
-          <w:rFonts w:ascii="Times New Roman" w:hAnsi="Times New Roman" w:cs="Times New Roman"/>
-          <w:sz w:val="28"/>
-          <w:szCs w:val="28"/>
-        </w:rPr>
-        <w:t>котрий</w:t>
-      </w:r>
-      <w:proofErr w:type="spellEnd"/>
-      <w:r>
-        <w:rPr>
-          <w:rFonts w:ascii="Times New Roman" w:hAnsi="Times New Roman" w:cs="Times New Roman"/>
-          <w:sz w:val="28"/>
-          <w:szCs w:val="28"/>
-        </w:rPr>
-        <w:t xml:space="preserve"> </w:t>
-      </w:r>
-      <w:proofErr w:type="spellStart"/>
-      <w:r>
-        <w:rPr>
-          <w:rFonts w:ascii="Times New Roman" w:hAnsi="Times New Roman" w:cs="Times New Roman"/>
-          <w:sz w:val="28"/>
-          <w:szCs w:val="28"/>
-        </w:rPr>
-        <w:t>затрачений</w:t>
-      </w:r>
-      <w:proofErr w:type="spellEnd"/>
-      <w:r>
-        <w:rPr>
-          <w:rFonts w:ascii="Times New Roman" w:hAnsi="Times New Roman" w:cs="Times New Roman"/>
-          <w:sz w:val="28"/>
-          <w:szCs w:val="28"/>
-        </w:rPr>
-        <w:t xml:space="preserve"> </w:t>
-      </w:r>
-      <w:proofErr w:type="spellStart"/>
-      <w:r>
-        <w:rPr>
-          <w:rFonts w:ascii="Times New Roman" w:hAnsi="Times New Roman" w:cs="Times New Roman"/>
-          <w:sz w:val="28"/>
-          <w:szCs w:val="28"/>
-        </w:rPr>
-        <w:t>на</w:t>
-      </w:r>
-      <w:proofErr w:type="spellEnd"/>
-      <w:r>
-        <w:rPr>
-          <w:rFonts w:ascii="Times New Roman" w:hAnsi="Times New Roman" w:cs="Times New Roman"/>
-          <w:sz w:val="28"/>
-          <w:szCs w:val="28"/>
-        </w:rPr>
-        <w:t xml:space="preserve"> </w:t>
-      </w:r>
-      <w:proofErr w:type="spellStart"/>
-      <w:r>
-        <w:rPr>
-          <w:rFonts w:ascii="Times New Roman" w:hAnsi="Times New Roman" w:cs="Times New Roman"/>
-          <w:sz w:val="28"/>
-          <w:szCs w:val="28"/>
-        </w:rPr>
-        <w:t>розробку</w:t>
-      </w:r>
-      <w:proofErr w:type="spellEnd"/>
-      <w:r>
-        <w:rPr>
-          <w:rFonts w:ascii="Times New Roman" w:hAnsi="Times New Roman" w:cs="Times New Roman"/>
-          <w:sz w:val="28"/>
-          <w:szCs w:val="28"/>
-        </w:rPr>
-        <w:t xml:space="preserve"> </w:t>
-      </w:r>
-      <w:proofErr w:type="spellStart"/>
-      <w:r>
-        <w:rPr>
-          <w:rFonts w:ascii="Times New Roman" w:hAnsi="Times New Roman" w:cs="Times New Roman"/>
-          <w:sz w:val="28"/>
-          <w:szCs w:val="28"/>
-        </w:rPr>
-        <w:t>проекту</w:t>
-      </w:r>
-      <w:proofErr w:type="spellEnd"/>
-      <w:r>
-        <w:rPr>
-          <w:rFonts w:ascii="Times New Roman" w:hAnsi="Times New Roman" w:cs="Times New Roman"/>
-          <w:sz w:val="28"/>
-          <w:szCs w:val="28"/>
-        </w:rPr>
-        <w:t xml:space="preserve"> </w:t>
-      </w:r>
-      <w:proofErr w:type="spellStart"/>
-      <w:r>
-        <w:rPr>
-          <w:rFonts w:ascii="Times New Roman" w:hAnsi="Times New Roman" w:cs="Times New Roman"/>
-          <w:sz w:val="28"/>
-          <w:szCs w:val="28"/>
-        </w:rPr>
-        <w:t>співробітника</w:t>
-      </w:r>
-      <w:proofErr w:type="spellEnd"/>
-      <w:r>
-        <w:rPr>
-          <w:rFonts w:ascii="Times New Roman" w:hAnsi="Times New Roman" w:cs="Times New Roman"/>
-          <w:sz w:val="28"/>
-          <w:szCs w:val="28"/>
-        </w:rPr>
-        <w:t xml:space="preserve"> </w:t>
-      </w:r>
-      <w:r>
-        <w:rPr>
-          <w:rFonts w:ascii="Times New Roman" w:hAnsi="Times New Roman" w:cs="Times New Roman"/>
-          <w:i/>
-          <w:sz w:val="28"/>
-          <w:szCs w:val="28"/>
-        </w:rPr>
-        <w:t>і</w:t>
-      </w:r>
-      <w:r>
-        <w:rPr>
-          <w:rFonts w:ascii="Times New Roman" w:hAnsi="Times New Roman" w:cs="Times New Roman"/>
-          <w:sz w:val="28"/>
-          <w:szCs w:val="28"/>
-        </w:rPr>
-        <w:t>-</w:t>
-      </w:r>
-      <w:proofErr w:type="spellStart"/>
-      <w:r>
-        <w:rPr>
-          <w:rFonts w:ascii="Times New Roman" w:hAnsi="Times New Roman" w:cs="Times New Roman"/>
-          <w:sz w:val="28"/>
-          <w:szCs w:val="28"/>
-        </w:rPr>
-        <w:t>ої</w:t>
-      </w:r>
-      <w:proofErr w:type="spellEnd"/>
-      <w:r>
-        <w:rPr>
-          <w:rFonts w:ascii="Times New Roman" w:hAnsi="Times New Roman" w:cs="Times New Roman"/>
-          <w:sz w:val="28"/>
-          <w:szCs w:val="28"/>
-        </w:rPr>
-        <w:t xml:space="preserve"> </w:t>
-      </w:r>
-      <w:proofErr w:type="spellStart"/>
-      <w:r>
-        <w:rPr>
-          <w:rFonts w:ascii="Times New Roman" w:hAnsi="Times New Roman" w:cs="Times New Roman"/>
-          <w:sz w:val="28"/>
-          <w:szCs w:val="28"/>
-        </w:rPr>
-        <w:t>спеціальності</w:t>
-      </w:r>
-      <w:proofErr w:type="spellEnd"/>
-      <w:r>
-        <w:rPr>
-          <w:rFonts w:ascii="Times New Roman" w:hAnsi="Times New Roman" w:cs="Times New Roman"/>
-          <w:sz w:val="28"/>
-          <w:szCs w:val="28"/>
-        </w:rPr>
-        <w:t xml:space="preserve"> </w:t>
-      </w:r>
-      <w:r>
-        <w:rPr>
-          <w:rFonts w:ascii="Times New Roman" w:hAnsi="Times New Roman" w:cs="Times New Roman"/>
-          <w:i/>
-          <w:sz w:val="28"/>
-          <w:szCs w:val="28"/>
-        </w:rPr>
-        <w:t>j</w:t>
-      </w:r>
-      <w:r>
-        <w:rPr>
-          <w:rFonts w:ascii="Times New Roman" w:hAnsi="Times New Roman" w:cs="Times New Roman"/>
-          <w:sz w:val="28"/>
-          <w:szCs w:val="28"/>
-        </w:rPr>
-        <w:t>-</w:t>
-      </w:r>
-      <w:proofErr w:type="spellStart"/>
-      <w:r>
-        <w:rPr>
-          <w:rFonts w:ascii="Times New Roman" w:hAnsi="Times New Roman" w:cs="Times New Roman"/>
-          <w:sz w:val="28"/>
-          <w:szCs w:val="28"/>
-        </w:rPr>
-        <w:t>го</w:t>
-      </w:r>
-      <w:proofErr w:type="spellEnd"/>
-      <w:r>
-        <w:rPr>
-          <w:rFonts w:ascii="Times New Roman" w:hAnsi="Times New Roman" w:cs="Times New Roman"/>
-          <w:sz w:val="28"/>
-          <w:szCs w:val="28"/>
-        </w:rPr>
-        <w:t xml:space="preserve"> </w:t>
-      </w:r>
-      <w:proofErr w:type="spellStart"/>
-      <w:r>
-        <w:rPr>
-          <w:rFonts w:ascii="Times New Roman" w:hAnsi="Times New Roman" w:cs="Times New Roman"/>
-          <w:sz w:val="28"/>
-          <w:szCs w:val="28"/>
-        </w:rPr>
-        <w:t>тарифного</w:t>
-      </w:r>
-      <w:proofErr w:type="spellEnd"/>
-      <w:r>
-        <w:rPr>
-          <w:rFonts w:ascii="Times New Roman" w:hAnsi="Times New Roman" w:cs="Times New Roman"/>
-          <w:sz w:val="28"/>
-          <w:szCs w:val="28"/>
-        </w:rPr>
-        <w:t xml:space="preserve"> </w:t>
-      </w:r>
-      <w:proofErr w:type="spellStart"/>
-      <w:r>
-        <w:rPr>
-          <w:rFonts w:ascii="Times New Roman" w:hAnsi="Times New Roman" w:cs="Times New Roman"/>
-          <w:sz w:val="28"/>
-          <w:szCs w:val="28"/>
-        </w:rPr>
-        <w:t>розряду</w:t>
-      </w:r>
-      <w:proofErr w:type="spellEnd"/>
-      <w:r>
-        <w:rPr>
-          <w:rFonts w:ascii="Times New Roman" w:hAnsi="Times New Roman" w:cs="Times New Roman"/>
-          <w:sz w:val="28"/>
-          <w:szCs w:val="28"/>
-        </w:rPr>
-        <w:t xml:space="preserve">, </w:t>
-      </w:r>
-      <w:proofErr w:type="spellStart"/>
-      <w:r>
-        <w:rPr>
-          <w:rFonts w:ascii="Times New Roman" w:hAnsi="Times New Roman" w:cs="Times New Roman"/>
-          <w:sz w:val="28"/>
-          <w:szCs w:val="28"/>
-        </w:rPr>
-        <w:t>днів</w:t>
-      </w:r>
-      <w:proofErr w:type="spellEnd"/>
-      <w:r>
-        <w:rPr>
-          <w:rFonts w:ascii="Times New Roman" w:hAnsi="Times New Roman" w:cs="Times New Roman"/>
-          <w:sz w:val="28"/>
-          <w:szCs w:val="28"/>
-        </w:rPr>
-        <w:t xml:space="preserve">; </w:t>
-      </w:r>
-      <w:proofErr w:type="spellStart"/>
-      <w:r>
-        <w:rPr>
-          <w:rFonts w:ascii="Times New Roman" w:hAnsi="Times New Roman" w:cs="Times New Roman"/>
-          <w:i/>
-          <w:sz w:val="28"/>
-          <w:szCs w:val="28"/>
-        </w:rPr>
-        <w:t>C</w:t>
-      </w:r>
-      <w:r>
-        <w:rPr>
-          <w:rFonts w:ascii="Times New Roman" w:hAnsi="Times New Roman" w:cs="Times New Roman"/>
-          <w:i/>
-          <w:sz w:val="28"/>
-          <w:szCs w:val="28"/>
-          <w:vertAlign w:val="subscript"/>
-        </w:rPr>
-        <w:t>ij</w:t>
-      </w:r>
-      <w:proofErr w:type="spellEnd"/>
-      <w:r>
-        <w:rPr>
-          <w:rFonts w:ascii="Times New Roman" w:hAnsi="Times New Roman" w:cs="Times New Roman"/>
-          <w:i/>
-          <w:sz w:val="28"/>
-          <w:szCs w:val="28"/>
-          <w:vertAlign w:val="subscript"/>
-        </w:rPr>
-        <w:t xml:space="preserve"> </w:t>
-      </w:r>
-      <w:r>
-        <w:rPr>
-          <w:rFonts w:ascii="Times New Roman" w:hAnsi="Times New Roman" w:cs="Times New Roman"/>
-          <w:sz w:val="28"/>
-          <w:szCs w:val="28"/>
-        </w:rPr>
-        <w:t xml:space="preserve">– </w:t>
-      </w:r>
-      <w:proofErr w:type="spellStart"/>
-      <w:r>
-        <w:rPr>
-          <w:rFonts w:ascii="Times New Roman" w:hAnsi="Times New Roman" w:cs="Times New Roman"/>
-          <w:sz w:val="28"/>
-          <w:szCs w:val="28"/>
-        </w:rPr>
-        <w:t>денна</w:t>
-      </w:r>
-      <w:proofErr w:type="spellEnd"/>
-      <w:r>
-        <w:rPr>
-          <w:rFonts w:ascii="Times New Roman" w:hAnsi="Times New Roman" w:cs="Times New Roman"/>
-          <w:sz w:val="28"/>
-          <w:szCs w:val="28"/>
-        </w:rPr>
-        <w:t xml:space="preserve"> </w:t>
-      </w:r>
-      <w:proofErr w:type="spellStart"/>
-      <w:r>
-        <w:rPr>
-          <w:rFonts w:ascii="Times New Roman" w:hAnsi="Times New Roman" w:cs="Times New Roman"/>
-          <w:sz w:val="28"/>
-          <w:szCs w:val="28"/>
-        </w:rPr>
-        <w:t>заробітна</w:t>
-      </w:r>
-      <w:proofErr w:type="spellEnd"/>
-      <w:r>
-        <w:rPr>
-          <w:rFonts w:ascii="Times New Roman" w:hAnsi="Times New Roman" w:cs="Times New Roman"/>
-          <w:sz w:val="28"/>
-          <w:szCs w:val="28"/>
-        </w:rPr>
-        <w:t xml:space="preserve"> </w:t>
-      </w:r>
-      <w:proofErr w:type="spellStart"/>
-      <w:r>
-        <w:rPr>
-          <w:rFonts w:ascii="Times New Roman" w:hAnsi="Times New Roman" w:cs="Times New Roman"/>
-          <w:sz w:val="28"/>
-          <w:szCs w:val="28"/>
-        </w:rPr>
-        <w:t>плата</w:t>
-      </w:r>
-      <w:proofErr w:type="spellEnd"/>
-      <w:r>
-        <w:rPr>
-          <w:rFonts w:ascii="Times New Roman" w:hAnsi="Times New Roman" w:cs="Times New Roman"/>
-          <w:sz w:val="28"/>
-          <w:szCs w:val="28"/>
-        </w:rPr>
-        <w:t xml:space="preserve"> </w:t>
-      </w:r>
-      <w:r>
-        <w:rPr>
-          <w:rFonts w:ascii="Times New Roman" w:hAnsi="Times New Roman" w:cs="Times New Roman"/>
-          <w:i/>
-          <w:sz w:val="28"/>
-          <w:szCs w:val="28"/>
-        </w:rPr>
-        <w:t>і</w:t>
-      </w:r>
-      <w:r>
-        <w:rPr>
-          <w:rFonts w:ascii="Times New Roman" w:hAnsi="Times New Roman" w:cs="Times New Roman"/>
-          <w:sz w:val="28"/>
-          <w:szCs w:val="28"/>
-        </w:rPr>
-        <w:t>-</w:t>
-      </w:r>
-      <w:proofErr w:type="spellStart"/>
-      <w:r>
-        <w:rPr>
-          <w:rFonts w:ascii="Times New Roman" w:hAnsi="Times New Roman" w:cs="Times New Roman"/>
-          <w:sz w:val="28"/>
-          <w:szCs w:val="28"/>
-        </w:rPr>
-        <w:t>ої</w:t>
-      </w:r>
-      <w:proofErr w:type="spellEnd"/>
-      <w:r>
-        <w:rPr>
-          <w:rFonts w:ascii="Times New Roman" w:hAnsi="Times New Roman" w:cs="Times New Roman"/>
-          <w:sz w:val="28"/>
-          <w:szCs w:val="28"/>
-        </w:rPr>
-        <w:t xml:space="preserve"> </w:t>
-      </w:r>
-      <w:proofErr w:type="spellStart"/>
-      <w:r>
-        <w:rPr>
-          <w:rFonts w:ascii="Times New Roman" w:hAnsi="Times New Roman" w:cs="Times New Roman"/>
-          <w:sz w:val="28"/>
-          <w:szCs w:val="28"/>
-        </w:rPr>
-        <w:t>спеціальності</w:t>
-      </w:r>
-      <w:proofErr w:type="spellEnd"/>
-      <w:r>
-        <w:rPr>
-          <w:rFonts w:ascii="Times New Roman" w:hAnsi="Times New Roman" w:cs="Times New Roman"/>
-          <w:sz w:val="28"/>
-          <w:szCs w:val="28"/>
-        </w:rPr>
-        <w:t xml:space="preserve"> </w:t>
-      </w:r>
-      <w:r>
-        <w:rPr>
-          <w:rFonts w:ascii="Times New Roman" w:hAnsi="Times New Roman" w:cs="Times New Roman"/>
-          <w:i/>
-          <w:sz w:val="28"/>
-          <w:szCs w:val="28"/>
-        </w:rPr>
-        <w:t>j</w:t>
-      </w:r>
-      <w:r>
-        <w:rPr>
-          <w:rFonts w:ascii="Times New Roman" w:hAnsi="Times New Roman" w:cs="Times New Roman"/>
-          <w:sz w:val="28"/>
-          <w:szCs w:val="28"/>
-        </w:rPr>
-        <w:t>-</w:t>
-      </w:r>
-      <w:proofErr w:type="spellStart"/>
-      <w:r>
-        <w:rPr>
-          <w:rFonts w:ascii="Times New Roman" w:hAnsi="Times New Roman" w:cs="Times New Roman"/>
-          <w:sz w:val="28"/>
-          <w:szCs w:val="28"/>
-        </w:rPr>
-        <w:t>го</w:t>
-      </w:r>
-      <w:proofErr w:type="spellEnd"/>
-      <w:r>
-        <w:rPr>
-          <w:rFonts w:ascii="Times New Roman" w:hAnsi="Times New Roman" w:cs="Times New Roman"/>
-          <w:sz w:val="28"/>
-          <w:szCs w:val="28"/>
-        </w:rPr>
-        <w:t xml:space="preserve"> </w:t>
-      </w:r>
-      <w:proofErr w:type="spellStart"/>
-      <w:r>
-        <w:rPr>
-          <w:rFonts w:ascii="Times New Roman" w:hAnsi="Times New Roman" w:cs="Times New Roman"/>
-          <w:sz w:val="28"/>
-          <w:szCs w:val="28"/>
-        </w:rPr>
-        <w:t>тарифного</w:t>
-      </w:r>
-      <w:proofErr w:type="spellEnd"/>
-      <w:r>
-        <w:rPr>
-          <w:rFonts w:ascii="Times New Roman" w:hAnsi="Times New Roman" w:cs="Times New Roman"/>
-          <w:sz w:val="28"/>
-          <w:szCs w:val="28"/>
-        </w:rPr>
-        <w:t xml:space="preserve"> </w:t>
-      </w:r>
-      <w:proofErr w:type="spellStart"/>
-      <w:r>
-        <w:rPr>
-          <w:rFonts w:ascii="Times New Roman" w:hAnsi="Times New Roman" w:cs="Times New Roman"/>
-          <w:sz w:val="28"/>
-          <w:szCs w:val="28"/>
-        </w:rPr>
-        <w:t>розряду</w:t>
-      </w:r>
-      <w:proofErr w:type="spellEnd"/>
-      <w:r>
-        <w:rPr>
-          <w:rFonts w:ascii="Times New Roman" w:hAnsi="Times New Roman" w:cs="Times New Roman"/>
-          <w:sz w:val="28"/>
-          <w:szCs w:val="28"/>
-        </w:rPr>
-        <w:t xml:space="preserve">, </w:t>
-      </w:r>
-      <w:proofErr w:type="spellStart"/>
-      <w:r>
-        <w:rPr>
-          <w:rFonts w:ascii="Times New Roman" w:hAnsi="Times New Roman" w:cs="Times New Roman"/>
-          <w:sz w:val="28"/>
-          <w:szCs w:val="28"/>
-        </w:rPr>
-        <w:t>грн</w:t>
-      </w:r>
-      <w:proofErr w:type="spellEnd"/>
-      <w:r>
-        <w:rPr>
-          <w:rFonts w:ascii="Times New Roman" w:hAnsi="Times New Roman" w:cs="Times New Roman"/>
-          <w:sz w:val="28"/>
-          <w:szCs w:val="28"/>
-        </w:rPr>
-        <w:t xml:space="preserve">., </w:t>
-      </w:r>
-      <w:proofErr w:type="spellStart"/>
-      <w:r>
-        <w:rPr>
-          <w:rFonts w:ascii="Times New Roman" w:hAnsi="Times New Roman" w:cs="Times New Roman"/>
-          <w:sz w:val="28"/>
-          <w:szCs w:val="28"/>
-        </w:rPr>
-        <w:t>яка</w:t>
-      </w:r>
-      <w:proofErr w:type="spellEnd"/>
-      <w:r>
-        <w:rPr>
-          <w:rFonts w:ascii="Times New Roman" w:hAnsi="Times New Roman" w:cs="Times New Roman"/>
-          <w:sz w:val="28"/>
-          <w:szCs w:val="28"/>
-        </w:rPr>
-        <w:t xml:space="preserve"> </w:t>
-      </w:r>
-      <w:proofErr w:type="spellStart"/>
-      <w:r>
-        <w:rPr>
-          <w:rFonts w:ascii="Times New Roman" w:hAnsi="Times New Roman" w:cs="Times New Roman"/>
-          <w:sz w:val="28"/>
-          <w:szCs w:val="28"/>
-        </w:rPr>
-        <w:t>визначається</w:t>
-      </w:r>
-      <w:proofErr w:type="spellEnd"/>
-      <w:r>
-        <w:rPr>
-          <w:rFonts w:ascii="Times New Roman" w:hAnsi="Times New Roman" w:cs="Times New Roman"/>
-          <w:sz w:val="28"/>
-          <w:szCs w:val="28"/>
-        </w:rPr>
-        <w:t xml:space="preserve"> </w:t>
-      </w:r>
-      <w:proofErr w:type="spellStart"/>
-      <w:r>
-        <w:rPr>
-          <w:rFonts w:ascii="Times New Roman" w:hAnsi="Times New Roman" w:cs="Times New Roman"/>
-          <w:sz w:val="28"/>
-          <w:szCs w:val="28"/>
-        </w:rPr>
-        <w:t>за</w:t>
-      </w:r>
-      <w:proofErr w:type="spellEnd"/>
-      <w:r>
-        <w:rPr>
-          <w:rFonts w:ascii="Times New Roman" w:hAnsi="Times New Roman" w:cs="Times New Roman"/>
-          <w:sz w:val="28"/>
-          <w:szCs w:val="28"/>
-        </w:rPr>
-        <w:t xml:space="preserve"> </w:t>
-      </w:r>
-      <w:proofErr w:type="spellStart"/>
-      <w:r>
-        <w:rPr>
-          <w:rFonts w:ascii="Times New Roman" w:hAnsi="Times New Roman" w:cs="Times New Roman"/>
-          <w:sz w:val="28"/>
-          <w:szCs w:val="28"/>
-        </w:rPr>
-        <w:t>формулою</w:t>
-      </w:r>
-      <w:proofErr w:type="spellEnd"/>
-      <w:r>
-        <w:rPr>
-          <w:rFonts w:ascii="Times New Roman" w:hAnsi="Times New Roman" w:cs="Times New Roman"/>
-          <w:sz w:val="28"/>
-          <w:szCs w:val="28"/>
-        </w:rPr>
-        <w:t>:</w:t>
+          <w:lang w:val="uk-UA"/>
+        </w:rPr>
+        <w:t>-го тарифного розряду, грн., яка визначається за формулою:</w:t>
       </w:r>
     </w:p>
     <w:p>
@@ -2454,10 +1793,10 @@
           <w:szCs w:val="28"/>
         </w:rPr>
         <w:object w:dxaOrig="1780" w:dyaOrig="820">
-          <v:shape id="_x0000_i1026" type="#_x0000_t75" style="width:88.7pt;height:41.15pt" o:ole="">
+          <v:shape id="_x0000_i1026" type="#_x0000_t75" style="width:88.9pt;height:41.3pt" o:ole="">
             <v:imagedata r:id="rId9" o:title=""/>
           </v:shape>
-          <o:OLEObject Type="Embed" ProgID="Equation.3" ShapeID="_x0000_i1026" DrawAspect="Content" ObjectID="_1478585887" r:id="rId10"/>
+          <o:OLEObject Type="Embed" ProgID="Equation.3" ShapeID="_x0000_i1026" DrawAspect="Content" ObjectID="_1478883545" r:id="rId10"/>
         </w:object>
       </w:r>
       <w:r>
@@ -7346,6 +6685,7 @@
               <w:autoSpaceDN w:val="0"/>
               <w:adjustRightInd w:val="0"/>
               <w:spacing w:after="0" w:line="240" w:lineRule="auto"/>
+              <w:jc w:val="center"/>
               <w:rPr>
                 <w:rFonts w:ascii="Times New Roman" w:hAnsi="Times New Roman" w:cs="Times New Roman"/>
                 <w:sz w:val="24"/>
@@ -8813,6 +8153,7 @@
           <w:p>
             <w:pPr>
               <w:spacing w:after="0" w:line="240" w:lineRule="auto"/>
+              <w:jc w:val="center"/>
               <w:rPr>
                 <w:rFonts w:ascii="Times New Roman" w:hAnsi="Times New Roman" w:cs="Times New Roman"/>
                 <w:sz w:val="24"/>
@@ -9099,6 +8440,7 @@
           <w:szCs w:val="28"/>
         </w:rPr>
       </w:pPr>
+      <w:bookmarkStart w:id="2" w:name="_GoBack"/>
       <w:r>
         <w:rPr>
           <w:b/>
@@ -9732,15 +9074,7 @@
                     <w:sz w:val="28"/>
                     <w:szCs w:val="28"/>
                   </w:rPr>
-                  <m:t>зн</m:t>
-                </m:r>
-                <m:r>
-                  <w:rPr>
-                    <w:rFonts w:ascii="Cambria Math" w:hAnsi="Cambria Math"/>
-                    <w:sz w:val="28"/>
-                    <w:szCs w:val="28"/>
-                  </w:rPr>
-                  <m:t>.,</m:t>
+                  <m:t>зн.,</m:t>
                 </m:r>
                 <m:r>
                   <w:rPr>
@@ -9783,15 +9117,7 @@
                     <w:sz w:val="28"/>
                     <w:szCs w:val="28"/>
                   </w:rPr>
-                  <m:t>д.</m:t>
-                </m:r>
-                <m:r>
-                  <w:rPr>
-                    <w:rFonts w:ascii="Cambria Math" w:hAnsi="Cambria Math"/>
-                    <w:sz w:val="28"/>
-                    <w:szCs w:val="28"/>
-                  </w:rPr>
-                  <m:t>,</m:t>
+                  <m:t>д.,</m:t>
                 </m:r>
                 <m:r>
                   <w:rPr>
@@ -9950,15 +9276,7 @@
                     <w:sz w:val="28"/>
                     <w:szCs w:val="28"/>
                   </w:rPr>
-                  <m:t>зн</m:t>
-                </m:r>
-                <m:r>
-                  <w:rPr>
-                    <w:rFonts w:ascii="Cambria Math" w:hAnsi="Cambria Math"/>
-                    <w:sz w:val="28"/>
-                    <w:szCs w:val="28"/>
-                  </w:rPr>
-                  <m:t>.,</m:t>
+                  <m:t>зн.,</m:t>
                 </m:r>
                 <m:r>
                   <w:rPr>
@@ -10001,15 +9319,7 @@
                     <w:sz w:val="28"/>
                     <w:szCs w:val="28"/>
                   </w:rPr>
-                  <m:t>д.</m:t>
-                </m:r>
-                <m:r>
-                  <w:rPr>
-                    <w:rFonts w:ascii="Cambria Math" w:hAnsi="Cambria Math"/>
-                    <w:sz w:val="28"/>
-                    <w:szCs w:val="28"/>
-                  </w:rPr>
-                  <m:t>,</m:t>
+                  <m:t>д.,</m:t>
                 </m:r>
                 <m:r>
                   <w:rPr>
@@ -11682,25 +10992,7 @@
               <w:szCs w:val="28"/>
               <w:lang w:val="en-US"/>
             </w:rPr>
-            <m:t>=0,5∙0,8+0,3∙</m:t>
-          </m:r>
-          <m:r>
-            <w:rPr>
-              <w:rFonts w:ascii="Cambria Math" w:hAnsi="Cambria Math"/>
-              <w:sz w:val="28"/>
-              <w:szCs w:val="28"/>
-              <w:lang w:val="en-US"/>
-            </w:rPr>
-            <m:t>0,8</m:t>
-          </m:r>
-          <m:r>
-            <w:rPr>
-              <w:rFonts w:ascii="Cambria Math" w:hAnsi="Cambria Math"/>
-              <w:sz w:val="28"/>
-              <w:szCs w:val="28"/>
-              <w:lang w:val="en-US"/>
-            </w:rPr>
-            <m:t>+0,2∙0,8=0,8</m:t>
+            <m:t>=0,5∙0,8+0,3∙0,8+0,2∙0,8=0,8</m:t>
           </m:r>
         </m:oMath>
       </m:oMathPara>
@@ -11812,6 +11104,7 @@
         <w:t>. Використання цих технологій дозволить значною мірою покращити масштабованість подібних систем і таким чином полегшити процес їх удосконалення. Результатом цього буде значне зменшення вартості інфраструктури для системи. Дослідження показало, що використання таких технологій при побудові системи є не тільки можливим але й дозволяє покращити деякі з її характеристик.</w:t>
       </w:r>
     </w:p>
+    <w:bookmarkEnd w:id="2"/>
     <w:p>
       <w:pPr>
         <w:pStyle w:val="BodyTextIndent"/>

</xml_diff>